<commit_message>
docs: v0.6 of ggoncoplot JOSS paper
</commit_message>
<xml_diff>
--- a/paper/paper.docx
+++ b/paper/paper.docx
@@ -32,10 +32,10 @@
         <w:pStyle w:val="FirstParagraph"/>
       </w:pPr>
       <w:r>
-        <w:t xml:space="preserve">The ggoncoplot R package generates interactive oncoplots (also called oncoprints) to visualize mutational patterns across patient cancer cohorts (</w:t>
-      </w:r>
-      <w:r>
-        <w:t xml:space="preserve">). Oncoplots reveal patterns of gene co-mutation and include marginal plots that indicate co-occurrence of gene mutations and tumour features. It is useful to relate gene mutation patterns seen in an oncoplot to patterns seen in other plot types, including gene expression t-SNE plots or methylation UMAPs. There are, however, no existing oncoplot-generating R packages that support dynamic data linkage between different plots. To addresses this gap and enable rapid exploration of a variety of data types we constructed the ggoncoplot package for the production of oncoplots that are easily integrated with custom visualisations and that support synchronised data-selections across plots (</w:t>
+        <w:t xml:space="preserve">The ggoncoplot R package generates interactive oncoplots to visualize mutational patterns across patient cancer cohorts (</w:t>
+      </w:r>
+      <w:r>
+        <w:t xml:space="preserve">). Oncoplots, also called oncoprints, reveal patterns of gene co-mutation and include marginal plots that indicate co-occurrence of gene mutations with tumour and clinical features. It is useful to relate gene mutation patterns seen in an oncoplot to patterns in other plot types, including gene expression t-SNE plots or methylation UMAPs. The simplest and most intuitive approach to examining such relations is to link plots dynamically such that samples selected in an oncoplot can be highlighted in other plots. There are, however, no existing oncoplot-generating R packages that support dynamic data linkage between different plots. To address this gap and enable rapid exploration of a variety of data types we constructed the ggoncoplot package for the production of oncoplots that are easily integrated with custom visualisations and that support synchronised data-selections across plots (</w:t>
       </w:r>
       <w:r>
         <w:t xml:space="preserve">). ggoncoplot is available on GitHub at</w:t>
@@ -200,7 +200,7 @@
         <w:pStyle w:val="FirstParagraph"/>
       </w:pPr>
       <w:r>
-        <w:t xml:space="preserve">Oncoplots are highly effectively for visualising mutation data in cancer cohorts but are challenging to generate with the major R plotting systems (base, lattice, or ggplot2) due to their algorithmic and graphical complexity. Simplifying the process would make oncoplots more accessible to researchers. Packages like ComplexHeatmap</w:t>
+        <w:t xml:space="preserve">Oncoplots are highly effective for visualising mutation data in cancer cohorts but are challenging to generate with the major R plotting systems (base, lattice, or ggplot2) due to their algorithmic and graphical complexity. Simplifying the process of generating oncoplots would make them more accessible to researchers. Existing packages including ComplexHeatmap</w:t>
       </w:r>
       <w:r>
         <w:t xml:space="preserve"> </w:t>
@@ -230,7 +230,7 @@
         <w:t xml:space="preserve"> </w:t>
       </w:r>
       <w:r>
-        <w:t xml:space="preserve">all make static oncoplots easier to create, but there is still a significant unmet need for an easy method of creating oncoplots with the following features:</w:t>
+        <w:t xml:space="preserve">all make static oncoplots easier to create, but there is still a significant unmet need for user-friendly method of creating oncoplots with the following features:</w:t>
       </w:r>
     </w:p>
     <w:p>
@@ -248,7 +248,13 @@
         <w:t xml:space="preserve">Interactive plots</w:t>
       </w:r>
       <w:r>
-        <w:t xml:space="preserve">: Customizable tooltips, cross-selection of samples across different plots, and auto-copying of sample identifiers on click.</w:t>
+        <w:t xml:space="preserve">: Customizable tooltips, cross-selection of samples across different plots, and auto-copying of sample identifiers on click. This enables exploration of trends in multiomic datasets as shown in</w:t>
+      </w:r>
+      <w:r>
+        <w:t xml:space="preserve"> </w:t>
+      </w:r>
+      <w:r>
+        <w:t xml:space="preserve">.</w:t>
       </w:r>
     </w:p>
     <w:p>
@@ -266,7 +272,7 @@
         <w:t xml:space="preserve">Support for tidy datasets</w:t>
       </w:r>
       <w:r>
-        <w:t xml:space="preserve">: Compatibility with tidy, tabular mutation-level formats (MAF files or relational databases), typical of cancer cohort datasets.</w:t>
+        <w:t xml:space="preserve">: Compatibility with tidy, tabular mutation-level formats (MAF files or relational databases), typical of cancer cohort datasets. This greatly improves the range of datasets that can be quickly and easily visualised in an oncoplot.</w:t>
       </w:r>
     </w:p>
     <w:p>
@@ -281,10 +287,10 @@
           <w:b/>
           <w:bCs/>
         </w:rPr>
-        <w:t xml:space="preserve">Auto colouring</w:t>
-      </w:r>
-      <w:r>
-        <w:t xml:space="preserve">: Automatic selection of colour palettes for datasets where consequence annotations are aligned with standard variant effect dictionaries (PAVE, SO, or MAF).</w:t>
+        <w:t xml:space="preserve">Auto-colouring</w:t>
+      </w:r>
+      <w:r>
+        <w:t xml:space="preserve">: Automatic selection of colour palettes for datasets where the consequence annotations are aligned with standard variant effect dictionaries (PAVE, SO, or MAF).</w:t>
       </w:r>
     </w:p>
     <w:p>
@@ -302,7 +308,7 @@
         <w:t xml:space="preserve">Versatility</w:t>
       </w:r>
       <w:r>
-        <w:t xml:space="preserve">: The ability to visualize entities other than gene mutations, including noncoding features (e.g., enhancers) and non-genomic entities (e.g., microbial presence in microbiome datasets).</w:t>
+        <w:t xml:space="preserve">: The ability to visualize entities other than gene mutations, such as noncoding features (e.g., promoter or enhancer mutations) and non-genomic entities (e.g., microbial presence in microbiome datasets).</w:t>
       </w:r>
     </w:p>
     <w:p>
@@ -310,7 +316,7 @@
         <w:pStyle w:val="FirstParagraph"/>
       </w:pPr>
       <w:r>
-        <w:t xml:space="preserve">We developed ggoncoplot as the first R package that addresses all these challenges simultaneously (</w:t>
+        <w:t xml:space="preserve">We developed ggoncoplot as the first R package to address all these challenges together (</w:t>
       </w:r>
       <w:r>
         <w:t xml:space="preserve">). Examples of all key features are available in the</w:t>

</xml_diff>

<commit_message>
docs: moved data-source TCGA line to acknowledgements
</commit_message>
<xml_diff>
--- a/paper/paper.docx
+++ b/paper/paper.docx
@@ -7,7 +7,7 @@
         <w:pStyle w:val="Title"/>
       </w:pPr>
       <w:r>
-        <w:t xml:space="preserve">ggoncoplot: an R package for visualising somatic mutation data from cancer patient cohorts</w:t>
+        <w:t xml:space="preserve">ggoncoplot: an R package for interactive visualisation of somatic mutation data from cancer patient cohorts</w:t>
       </w:r>
     </w:p>
     <w:p>
@@ -18,7 +18,7 @@
         <w:t xml:space="preserve">17 June 2024</w:t>
       </w:r>
     </w:p>
-    <w:bookmarkStart w:id="28" w:name="summary"/>
+    <w:bookmarkStart w:id="29" w:name="summary"/>
     <w:p>
       <w:pPr>
         <w:pStyle w:val="Heading1"/>
@@ -35,7 +35,7 @@
         <w:t xml:space="preserve">The ggoncoplot R package generates interactive oncoplots to visualize mutational patterns across patient cancer cohorts (</w:t>
       </w:r>
       <w:r>
-        <w:t xml:space="preserve">). Oncoplots, also called oncoprints, reveal patterns of gene co-mutation and include marginal plots that indicate co-occurrence of gene mutations with tumour and clinical features. It is useful to relate gene mutation patterns seen in an oncoplot to patterns in other plot types, including gene expression t-SNE plots or methylation UMAPs. The simplest and most intuitive approach to examining such relations is to link plots dynamically such that samples selected in an oncoplot can be highlighted in other plots. There are, however, no existing oncoplot-generating R packages that support dynamic data linkage between different plots. To address this gap and enable rapid exploration of a variety of data types we constructed the ggoncoplot package for the production of oncoplots that are easily integrated with custom visualisations and that support synchronised data-selections across plots (</w:t>
+        <w:t xml:space="preserve">). Oncoplots, also called oncoprints, reveal patterns of gene co-mutation and include marginal plots that indicate co-occurrence of gene mutations with tumour and clinical features. It is useful to relate gene mutation patterns seen in an oncoplot to patterns in other plot types, including gene expression t-SNE plots or methylation UMAPs. The simplest and most intuitive approach to examining such relations is to link plots dynamically such that samples selected in an oncoplot can be highlighted in other plots, and vice versa. There are, however, no existing oncoplot-generating R packages that support dynamic data linkage between different plots. To address this gap and enable rapid exploration of a variety of data types we constructed the ggoncoplot package for the production of oncoplots that are easily integrated with custom visualisations and that support synchronised data-selections across plots (</w:t>
       </w:r>
       <w:r>
         <w:t xml:space="preserve">). ggoncoplot is available on GitHub at</w:t>
@@ -136,7 +136,7 @@
           <wp:inline>
             <wp:extent cx="5334000" cy="3554441"/>
             <wp:effectExtent b="0" l="0" r="0" t="0"/>
-            <wp:docPr descr="Example of the ggoncoplot shown in Figure 1, where the oncoplot has been dynamically cross-linked to a gene expression t-SNE plot (top left) and a methylation UMAP (top right). Here, the lasso tool was used to select a cluster of gene expression data points (i.e., individual samples) in the t-SNE plot. Selected samples were automatically highlighted on the UMAP and oncoplot. This reveals that samples which cluster on the left of the t-SNE plot also cluster in the oncoplot, chiefly containing mutations in TP53 but wild type PIK3CA. The plots of progesterone, estrogen, HER2 status and triple negative classification show that the samples selected in the t-SNE are virtually all triple negative breast cancers. In contrast to the oncoplot, the methylation UMAP shows no strong clustering, in line with knowledge of methylation patterns in triple negative breast cancer. " title="" id="26" name="Picture"/>
+            <wp:docPr descr="Example of the ggoncoplot shown in Figure 1, where the oncoplot has been dynamically cross-linked to a gene expression t-SNE plot (top left) and a methylation UMAP (top right). Here, the lasso tool was used to select a cluster of gene expression data points (i.e., individual samples) in the t-SNE plot. Selected samples were automatically highlighted on the UMAP and oncoplot. This reveals that samples which cluster on the left of the t-SNE plot also cluster in the oncoplot, chiefly containing mutations in TP53 and wild type PIK3CA. The plots of progesterone, estrogen, HER2 status and triple negative classification show that the samples selected in the t-SNE are enriched for triple negative breast cancers. In contrast to the oncoplot, the methylation UMAP shows no strong clustering, consistent with knowledge of methylation patterns in triple negative breast cancer. Expression and methylation plots were produced using the express package. " title="" id="26" name="Picture"/>
             <a:graphic>
               <a:graphicData uri="http://schemas.openxmlformats.org/drawingml/2006/picture">
                 <pic:pic>
@@ -179,14 +179,31 @@
         <w:pStyle w:val="ImageCaption"/>
       </w:pPr>
       <w:r>
-        <w:t xml:space="preserve">Example of the ggoncoplot shown in Figure 1, where the oncoplot has been dynamically cross-linked to a gene expression t-SNE plot (top left) and a methylation UMAP (top right). Here, the lasso tool was used to select a cluster of gene expression data points (i.e., individual samples) in the t-SNE plot. Selected samples were automatically highlighted on the UMAP and oncoplot. This reveals that samples which cluster on the left of the t-SNE plot also cluster in the oncoplot, chiefly containing mutations in TP53 but wild type PIK3CA. The plots of progesterone, estrogen, HER2 status and triple negative classification show that the samples selected in the t-SNE are virtually all triple negative breast cancers. In contrast to the oncoplot, the methylation UMAP shows no strong clustering, in line with knowledge of methylation patterns in triple negative breast cancer.</w:t>
-      </w:r>
-      <w:r>
-        <w:t xml:space="preserve"> </w:t>
-      </w:r>
-    </w:p>
-    <w:bookmarkEnd w:id="28"/>
-    <w:bookmarkStart w:id="33" w:name="statement-of-need"/>
+        <w:t xml:space="preserve">Example of the ggoncoplot shown in Figure 1, where the oncoplot has been dynamically cross-linked to a gene expression t-SNE plot (top left) and a methylation UMAP (top right). Here, the lasso tool was used to select a cluster of gene expression data points (i.e., individual samples) in the t-SNE plot. Selected samples were automatically highlighted on the UMAP and oncoplot. This reveals that samples which cluster on the left of the t-SNE plot also cluster in the oncoplot, chiefly containing mutations in TP53 and wild type PIK3CA. The plots of progesterone, estrogen, HER2 status and triple negative classification show that the samples selected in the t-SNE are enriched for triple negative breast cancers. In contrast to the oncoplot, the methylation UMAP shows no strong clustering, consistent with knowledge of methylation patterns in triple negative breast cancer. Expression and methylation plots were produced using the</w:t>
+      </w:r>
+      <w:r>
+        <w:t xml:space="preserve"> </w:t>
+      </w:r>
+      <w:hyperlink r:id="rId28">
+        <w:r>
+          <w:rPr>
+            <w:rStyle w:val="Hyperlink"/>
+          </w:rPr>
+          <w:t xml:space="preserve">express</w:t>
+        </w:r>
+      </w:hyperlink>
+      <w:r>
+        <w:t xml:space="preserve"> </w:t>
+      </w:r>
+      <w:r>
+        <w:t xml:space="preserve">package.</w:t>
+      </w:r>
+      <w:r>
+        <w:t xml:space="preserve"> </w:t>
+      </w:r>
+    </w:p>
+    <w:bookmarkEnd w:id="29"/>
+    <w:bookmarkStart w:id="34" w:name="statement-of-need"/>
     <w:p>
       <w:pPr>
         <w:pStyle w:val="Heading1"/>
@@ -290,7 +307,7 @@
         <w:t xml:space="preserve">Auto-colouring</w:t>
       </w:r>
       <w:r>
-        <w:t xml:space="preserve">: Automatic selection of colour palettes for datasets where the consequence annotations are aligned with standard variant effect dictionaries (PAVE, SO, or MAF).</w:t>
+        <w:t xml:space="preserve">: Automatic selection of accessible colour palettes for datasets where the consequence annotations are aligned with standard variant effect dictionaries (PAVE, SO, or MAF).</w:t>
       </w:r>
     </w:p>
     <w:p>
@@ -324,7 +341,7 @@
       <w:r>
         <w:t xml:space="preserve"> </w:t>
       </w:r>
-      <w:hyperlink r:id="rId29">
+      <w:hyperlink r:id="rId30">
         <w:r>
           <w:rPr>
             <w:rStyle w:val="Hyperlink"/>
@@ -345,18 +362,18 @@
           <wp:inline>
             <wp:extent cx="5334000" cy="3553777"/>
             <wp:effectExtent b="0" l="0" r="0" t="0"/>
-            <wp:docPr descr="Comparison of R packages for creating oncoplots. 1Requires the shiny and interactiveComplexHeatmap packages. 2Exclusively colours tiles based on mutation impact which must be described using valid MAF variant classification terms. 3Requires the user to first summarise mutations at the gene level and format as a sample by gene matrix with mutations separated by semicolons (wide format). 4For MAF inputs the most severe consequence is chosen, however for non-MAF datasets users must manually define the mutation impact hierarchy. 5Non-unique mutation types are treated as one observation, however if different mutation types affect one gene, the individual mutations can be plotted with different shapes or sizes in a user-configured manner. " title="" id="31" name="Picture"/>
+            <wp:docPr descr="Comparison of R packages for creating oncoplots. 1Requires the shiny and interactiveComplexHeatmap packages. 2Exclusively colours tiles based on mutation impact which must be described using valid MAF variant classification terms. 3Requires the user to first summarise mutations at the gene level and format as a sample by gene matrix with mutations separated by semicolons (wide format). 4For MAF inputs the most severe consequence is chosen, however for non-MAF datasets users must manually define the mutation impact hierarchy. 5Non-unique mutation types are treated as one observation, however if different mutation types affect one gene, the individual mutations can be plotted with different shapes or sizes in a user-configured manner. " title="" id="32" name="Picture"/>
             <a:graphic>
               <a:graphicData uri="http://schemas.openxmlformats.org/drawingml/2006/picture">
                 <pic:pic>
                   <pic:nvPicPr>
-                    <pic:cNvPr descr="ggoncoplot_comparison.pdf" id="32" name="Picture"/>
+                    <pic:cNvPr descr="ggoncoplot_comparison.pdf" id="33" name="Picture"/>
                     <pic:cNvPicPr>
                       <a:picLocks noChangeArrowheads="1" noChangeAspect="1"/>
                     </pic:cNvPicPr>
                   </pic:nvPicPr>
                   <pic:blipFill>
-                    <a:blip r:embed="rId30"/>
+                    <a:blip r:embed="rId31"/>
                     <a:stretch>
                       <a:fillRect/>
                     </a:stretch>
@@ -454,8 +471,8 @@
         <w:t xml:space="preserve"> </w:t>
       </w:r>
     </w:p>
-    <w:bookmarkEnd w:id="33"/>
-    <w:bookmarkStart w:id="34" w:name="acknowledgements"/>
+    <w:bookmarkEnd w:id="34"/>
+    <w:bookmarkStart w:id="35" w:name="acknowledgements"/>
     <w:p>
       <w:pPr>
         <w:pStyle w:val="Heading1"/>
@@ -469,6 +486,23 @@
         <w:pStyle w:val="FirstParagraph"/>
       </w:pPr>
       <w:r>
+        <w:t xml:space="preserve">The results shown here are in whole or part based upon data generated by the TCGA Research Network: https://www.cancer.gov/tcga. Methylation, expression, and genome datasets were obtained from the Xena TCGA Pan-Cancer Atlas Hub</w:t>
+      </w:r>
+      <w:r>
+        <w:t xml:space="preserve"> </w:t>
+      </w:r>
+      <w:r>
+        <w:t xml:space="preserve">[@goldman:2020]</w:t>
+      </w:r>
+      <w:r>
+        <w:t xml:space="preserve">.</w:t>
+      </w:r>
+    </w:p>
+    <w:p>
+      <w:pPr>
+        <w:pStyle w:val="BodyText"/>
+      </w:pPr>
+      <w:r>
         <w:t xml:space="preserve">We thank the developers of the packages integral to ggoncoplot, especially David Gohel for ggiraph</w:t>
       </w:r>
       <w:r>
@@ -508,8 +542,8 @@
         <w:t xml:space="preserve">Additionally, we thank Dr. Marion Mateos for her insightful feedback during the development of ggoncoplot.</w:t>
       </w:r>
     </w:p>
-    <w:bookmarkEnd w:id="34"/>
-    <w:bookmarkStart w:id="35" w:name="references"/>
+    <w:bookmarkEnd w:id="35"/>
+    <w:bookmarkStart w:id="36" w:name="references"/>
     <w:p>
       <w:pPr>
         <w:pStyle w:val="Heading1"/>
@@ -518,7 +552,7 @@
         <w:t xml:space="preserve">References</w:t>
       </w:r>
     </w:p>
-    <w:bookmarkEnd w:id="35"/>
+    <w:bookmarkEnd w:id="36"/>
     <w:sectPr/>
   </w:body>
 </w:document>

</xml_diff>

<commit_message>
docs: dropped express link
</commit_message>
<xml_diff>
--- a/paper/paper.docx
+++ b/paper/paper.docx
@@ -18,7 +18,7 @@
         <w:t xml:space="preserve">17 June 2024</w:t>
       </w:r>
     </w:p>
-    <w:bookmarkStart w:id="29" w:name="summary"/>
+    <w:bookmarkStart w:id="28" w:name="summary"/>
     <w:p>
       <w:pPr>
         <w:pStyle w:val="Heading1"/>
@@ -136,7 +136,7 @@
           <wp:inline>
             <wp:extent cx="5334000" cy="3554441"/>
             <wp:effectExtent b="0" l="0" r="0" t="0"/>
-            <wp:docPr descr="Example of the ggoncoplot shown in Figure 1, where the oncoplot has been dynamically cross-linked to a gene expression t-SNE plot (top left) and a methylation UMAP (top right). Here, the lasso tool was used to select a cluster of gene expression data points (i.e., individual samples) in the t-SNE plot. Selected samples were automatically highlighted on the UMAP and oncoplot. This reveals that samples which cluster on the left of the t-SNE plot also cluster in the oncoplot, chiefly containing mutations in TP53 and wild type PIK3CA. The plots of progesterone, estrogen, HER2 status and triple negative classification show that the samples selected in the t-SNE are enriched for triple negative breast cancers. In contrast to the oncoplot, the methylation UMAP shows no strong clustering, consistent with knowledge of methylation patterns in triple negative breast cancer. Expression and methylation plots were produced using the express package. " title="" id="26" name="Picture"/>
+            <wp:docPr descr="Example of the ggoncoplot shown in Figure 1, where the oncoplot has been dynamically cross-linked to a gene expression t-SNE plot (top left) and a methylation UMAP (top right). Here, the lasso tool was used to select a cluster of gene expression data points (i.e., individual samples) in the t-SNE plot. Selected samples were automatically highlighted on the UMAP and oncoplot. This reveals that samples which cluster on the left of the t-SNE plot also cluster in the oncoplot, chiefly containing mutations in TP53 and wild type PIK3CA. The plots of progesterone, estrogen, HER2 status and triple negative classification show that the samples selected in the t-SNE are enriched for triple negative breast cancers. In contrast to the oncoplot, the methylation UMAP shows no strong clustering, consistent with knowledge of methylation patterns in triple negative breast cancer. " title="" id="26" name="Picture"/>
             <a:graphic>
               <a:graphicData uri="http://schemas.openxmlformats.org/drawingml/2006/picture">
                 <pic:pic>
@@ -179,31 +179,14 @@
         <w:pStyle w:val="ImageCaption"/>
       </w:pPr>
       <w:r>
-        <w:t xml:space="preserve">Example of the ggoncoplot shown in Figure 1, where the oncoplot has been dynamically cross-linked to a gene expression t-SNE plot (top left) and a methylation UMAP (top right). Here, the lasso tool was used to select a cluster of gene expression data points (i.e., individual samples) in the t-SNE plot. Selected samples were automatically highlighted on the UMAP and oncoplot. This reveals that samples which cluster on the left of the t-SNE plot also cluster in the oncoplot, chiefly containing mutations in TP53 and wild type PIK3CA. The plots of progesterone, estrogen, HER2 status and triple negative classification show that the samples selected in the t-SNE are enriched for triple negative breast cancers. In contrast to the oncoplot, the methylation UMAP shows no strong clustering, consistent with knowledge of methylation patterns in triple negative breast cancer. Expression and methylation plots were produced using the</w:t>
-      </w:r>
-      <w:r>
-        <w:t xml:space="preserve"> </w:t>
-      </w:r>
-      <w:hyperlink r:id="rId28">
-        <w:r>
-          <w:rPr>
-            <w:rStyle w:val="Hyperlink"/>
-          </w:rPr>
-          <w:t xml:space="preserve">express</w:t>
-        </w:r>
-      </w:hyperlink>
-      <w:r>
-        <w:t xml:space="preserve"> </w:t>
-      </w:r>
-      <w:r>
-        <w:t xml:space="preserve">package.</w:t>
-      </w:r>
-      <w:r>
-        <w:t xml:space="preserve"> </w:t>
-      </w:r>
-    </w:p>
-    <w:bookmarkEnd w:id="29"/>
-    <w:bookmarkStart w:id="34" w:name="statement-of-need"/>
+        <w:t xml:space="preserve">Example of the ggoncoplot shown in Figure 1, where the oncoplot has been dynamically cross-linked to a gene expression t-SNE plot (top left) and a methylation UMAP (top right). Here, the lasso tool was used to select a cluster of gene expression data points (i.e., individual samples) in the t-SNE plot. Selected samples were automatically highlighted on the UMAP and oncoplot. This reveals that samples which cluster on the left of the t-SNE plot also cluster in the oncoplot, chiefly containing mutations in TP53 and wild type PIK3CA. The plots of progesterone, estrogen, HER2 status and triple negative classification show that the samples selected in the t-SNE are enriched for triple negative breast cancers. In contrast to the oncoplot, the methylation UMAP shows no strong clustering, consistent with knowledge of methylation patterns in triple negative breast cancer.</w:t>
+      </w:r>
+      <w:r>
+        <w:t xml:space="preserve"> </w:t>
+      </w:r>
+    </w:p>
+    <w:bookmarkEnd w:id="28"/>
+    <w:bookmarkStart w:id="33" w:name="statement-of-need"/>
     <w:p>
       <w:pPr>
         <w:pStyle w:val="Heading1"/>
@@ -341,7 +324,7 @@
       <w:r>
         <w:t xml:space="preserve"> </w:t>
       </w:r>
-      <w:hyperlink r:id="rId30">
+      <w:hyperlink r:id="rId29">
         <w:r>
           <w:rPr>
             <w:rStyle w:val="Hyperlink"/>
@@ -362,18 +345,18 @@
           <wp:inline>
             <wp:extent cx="5334000" cy="3553777"/>
             <wp:effectExtent b="0" l="0" r="0" t="0"/>
-            <wp:docPr descr="Comparison of R packages for creating oncoplots. 1Requires the shiny and interactiveComplexHeatmap packages. 2Exclusively colours tiles based on mutation impact which must be described using valid MAF variant classification terms. 3Requires the user to first summarise mutations at the gene level and format as a sample by gene matrix with mutations separated by semicolons (wide format). 4For MAF inputs the most severe consequence is chosen, however for non-MAF datasets users must manually define the mutation impact hierarchy. 5Non-unique mutation types are treated as one observation, however if different mutation types affect one gene, the individual mutations can be plotted with different shapes or sizes in a user-configured manner. " title="" id="32" name="Picture"/>
+            <wp:docPr descr="Comparison of R packages for creating oncoplots. 1Requires the shiny and interactiveComplexHeatmap packages. 2Exclusively colours tiles based on mutation impact which must be described using valid MAF variant classification terms. 3Requires the user to first summarise mutations at the gene level and format as a sample by gene matrix with mutations separated by semicolons (wide format). 4For MAF inputs the most severe consequence is chosen, however for non-MAF datasets users must manually define the mutation impact hierarchy. 5Non-unique mutation types are treated as one observation, however if different mutation types affect one gene, the individual mutations can be plotted with different shapes or sizes in a user-configured manner. " title="" id="31" name="Picture"/>
             <a:graphic>
               <a:graphicData uri="http://schemas.openxmlformats.org/drawingml/2006/picture">
                 <pic:pic>
                   <pic:nvPicPr>
-                    <pic:cNvPr descr="ggoncoplot_comparison.pdf" id="33" name="Picture"/>
+                    <pic:cNvPr descr="ggoncoplot_comparison.pdf" id="32" name="Picture"/>
                     <pic:cNvPicPr>
                       <a:picLocks noChangeArrowheads="1" noChangeAspect="1"/>
                     </pic:cNvPicPr>
                   </pic:nvPicPr>
                   <pic:blipFill>
-                    <a:blip r:embed="rId31"/>
+                    <a:blip r:embed="rId30"/>
                     <a:stretch>
                       <a:fillRect/>
                     </a:stretch>
@@ -471,88 +454,88 @@
         <w:t xml:space="preserve"> </w:t>
       </w:r>
     </w:p>
+    <w:bookmarkEnd w:id="33"/>
+    <w:bookmarkStart w:id="34" w:name="acknowledgements"/>
+    <w:p>
+      <w:pPr>
+        <w:pStyle w:val="Heading1"/>
+      </w:pPr>
+      <w:r>
+        <w:t xml:space="preserve">Acknowledgements</w:t>
+      </w:r>
+    </w:p>
+    <w:p>
+      <w:pPr>
+        <w:pStyle w:val="FirstParagraph"/>
+      </w:pPr>
+      <w:r>
+        <w:t xml:space="preserve">The results shown here are in whole or part based upon data generated by the TCGA Research Network: https://www.cancer.gov/tcga. Methylation, expression, and genome datasets were obtained from the Xena TCGA Pan-Cancer Atlas Hub</w:t>
+      </w:r>
+      <w:r>
+        <w:t xml:space="preserve"> </w:t>
+      </w:r>
+      <w:r>
+        <w:t xml:space="preserve">[@goldman:2020]</w:t>
+      </w:r>
+      <w:r>
+        <w:t xml:space="preserve">.</w:t>
+      </w:r>
+    </w:p>
+    <w:p>
+      <w:pPr>
+        <w:pStyle w:val="BodyText"/>
+      </w:pPr>
+      <w:r>
+        <w:t xml:space="preserve">We thank the developers of the packages integral to ggoncoplot, especially David Gohel for ggiraph</w:t>
+      </w:r>
+      <w:r>
+        <w:t xml:space="preserve"> </w:t>
+      </w:r>
+      <w:r>
+        <w:t xml:space="preserve">[@gohel:2024]</w:t>
+      </w:r>
+      <w:r>
+        <w:t xml:space="preserve">, which enables its interactivity, and Thomas Lin Pedersen for patchwork</w:t>
+      </w:r>
+      <w:r>
+        <w:t xml:space="preserve"> </w:t>
+      </w:r>
+      <w:r>
+        <w:t xml:space="preserve">[@pedersen:2024]</w:t>
+      </w:r>
+      <w:r>
+        <w:t xml:space="preserve"> </w:t>
+      </w:r>
+      <w:r>
+        <w:t xml:space="preserve">and ggplot2 maintenance. We also acknowledge Hadley Wickham and all contributors to ggplot2</w:t>
+      </w:r>
+      <w:r>
+        <w:t xml:space="preserve"> </w:t>
+      </w:r>
+      <w:r>
+        <w:t xml:space="preserve">[@wickham:2016]</w:t>
+      </w:r>
+      <w:r>
+        <w:t xml:space="preserve">.</w:t>
+      </w:r>
+      <w:r>
+        <w:t xml:space="preserve"> </w:t>
+      </w:r>
+      <w:r>
+        <w:t xml:space="preserve">Additionally, we thank Dr. Marion Mateos for her insightful feedback during the development of ggoncoplot.</w:t>
+      </w:r>
+    </w:p>
     <w:bookmarkEnd w:id="34"/>
-    <w:bookmarkStart w:id="35" w:name="acknowledgements"/>
+    <w:bookmarkStart w:id="35" w:name="references"/>
     <w:p>
       <w:pPr>
         <w:pStyle w:val="Heading1"/>
       </w:pPr>
       <w:r>
-        <w:t xml:space="preserve">Acknowledgements</w:t>
-      </w:r>
-    </w:p>
-    <w:p>
-      <w:pPr>
-        <w:pStyle w:val="FirstParagraph"/>
-      </w:pPr>
-      <w:r>
-        <w:t xml:space="preserve">The results shown here are in whole or part based upon data generated by the TCGA Research Network: https://www.cancer.gov/tcga. Methylation, expression, and genome datasets were obtained from the Xena TCGA Pan-Cancer Atlas Hub</w:t>
-      </w:r>
-      <w:r>
-        <w:t xml:space="preserve"> </w:t>
-      </w:r>
-      <w:r>
-        <w:t xml:space="preserve">[@goldman:2020]</w:t>
-      </w:r>
-      <w:r>
-        <w:t xml:space="preserve">.</w:t>
-      </w:r>
-    </w:p>
-    <w:p>
-      <w:pPr>
-        <w:pStyle w:val="BodyText"/>
-      </w:pPr>
-      <w:r>
-        <w:t xml:space="preserve">We thank the developers of the packages integral to ggoncoplot, especially David Gohel for ggiraph</w:t>
-      </w:r>
-      <w:r>
-        <w:t xml:space="preserve"> </w:t>
-      </w:r>
-      <w:r>
-        <w:t xml:space="preserve">[@gohel:2024]</w:t>
-      </w:r>
-      <w:r>
-        <w:t xml:space="preserve">, which enables its interactivity, and Thomas Lin Pedersen for patchwork</w:t>
-      </w:r>
-      <w:r>
-        <w:t xml:space="preserve"> </w:t>
-      </w:r>
-      <w:r>
-        <w:t xml:space="preserve">[@pedersen:2024]</w:t>
-      </w:r>
-      <w:r>
-        <w:t xml:space="preserve"> </w:t>
-      </w:r>
-      <w:r>
-        <w:t xml:space="preserve">and ggplot2 maintenance. We also acknowledge Hadley Wickham and all contributors to ggplot2</w:t>
-      </w:r>
-      <w:r>
-        <w:t xml:space="preserve"> </w:t>
-      </w:r>
-      <w:r>
-        <w:t xml:space="preserve">[@wickham:2016]</w:t>
-      </w:r>
-      <w:r>
-        <w:t xml:space="preserve">.</w:t>
-      </w:r>
-      <w:r>
-        <w:t xml:space="preserve"> </w:t>
-      </w:r>
-      <w:r>
-        <w:t xml:space="preserve">Additionally, we thank Dr. Marion Mateos for her insightful feedback during the development of ggoncoplot.</w:t>
+        <w:t xml:space="preserve">References</w:t>
       </w:r>
     </w:p>
     <w:bookmarkEnd w:id="35"/>
-    <w:bookmarkStart w:id="36" w:name="references"/>
-    <w:p>
-      <w:pPr>
-        <w:pStyle w:val="Heading1"/>
-      </w:pPr>
-      <w:r>
-        <w:t xml:space="preserve">References</w:t>
-      </w:r>
-    </w:p>
-    <w:bookmarkEnd w:id="36"/>
     <w:sectPr/>
   </w:body>
 </w:document>

</xml_diff>